<commit_message>
Sending email via S3 and manipulating a file
</commit_message>
<xml_diff>
--- a/Specification Document.docx
+++ b/Specification Document.docx
@@ -52,30 +52,15 @@
                           <w:p>
                             <w:pPr>
                               <w:rPr>
-                                <w:b/>
-                                <w:bCs/>
-                                <w:sz w:val="72"/>
-                                <w:szCs w:val="72"/>
+                                <w:sz w:val="36"/>
+                                <w:szCs w:val="36"/>
                               </w:rPr>
                             </w:pPr>
                             <w:r>
                               <w:rPr>
                                 <w:rFonts w:hint="cs"/>
-                                <w:b/>
-                                <w:bCs/>
-                                <w:sz w:val="72"/>
-                                <w:szCs w:val="72"/>
-                                <w:rtl/>
-                              </w:rPr>
-                              <w:t xml:space="preserve">רק </w:t>
-                            </w:r>
-                            <w:r>
-                              <w:rPr>
-                                <w:rFonts w:hint="cs"/>
-                                <w:b/>
-                                <w:bCs/>
-                                <w:sz w:val="72"/>
-                                <w:szCs w:val="72"/>
+                                <w:sz w:val="36"/>
+                                <w:szCs w:val="36"/>
                                 <w:rtl/>
                               </w:rPr>
                               <w:t>בס"ד</w:t>
@@ -113,30 +98,15 @@
                     <w:p>
                       <w:pPr>
                         <w:rPr>
-                          <w:b/>
-                          <w:bCs/>
-                          <w:sz w:val="72"/>
-                          <w:szCs w:val="72"/>
+                          <w:sz w:val="36"/>
+                          <w:szCs w:val="36"/>
                         </w:rPr>
                       </w:pPr>
                       <w:r>
                         <w:rPr>
                           <w:rFonts w:hint="cs"/>
-                          <w:b/>
-                          <w:bCs/>
-                          <w:sz w:val="72"/>
-                          <w:szCs w:val="72"/>
-                          <w:rtl/>
-                        </w:rPr>
-                        <w:t xml:space="preserve">רק </w:t>
-                      </w:r>
-                      <w:r>
-                        <w:rPr>
-                          <w:rFonts w:hint="cs"/>
-                          <w:b/>
-                          <w:bCs/>
-                          <w:sz w:val="72"/>
-                          <w:szCs w:val="72"/>
+                          <w:sz w:val="36"/>
+                          <w:szCs w:val="36"/>
                           <w:rtl/>
                         </w:rPr>
                         <w:t>בס"ד</w:t>
@@ -2943,21 +2913,12 @@
                 <w:bCs/>
               </w:rPr>
             </w:pPr>
-            <w:proofErr w:type="gramStart"/>
             <w:r>
               <w:rPr>
                 <w:b/>
                 <w:bCs/>
               </w:rPr>
-              <w:t>VARCHAR(</w:t>
-            </w:r>
-            <w:proofErr w:type="gramEnd"/>
-            <w:r>
-              <w:rPr>
-                <w:b/>
-                <w:bCs/>
-              </w:rPr>
-              <w:t>255)</w:t>
+              <w:t>VARCHAR(255)</w:t>
             </w:r>
           </w:p>
         </w:tc>
@@ -3046,21 +3007,12 @@
                 <w:bCs/>
               </w:rPr>
             </w:pPr>
-            <w:proofErr w:type="gramStart"/>
             <w:r>
               <w:rPr>
                 <w:b/>
                 <w:bCs/>
               </w:rPr>
-              <w:t>VARCHAR(</w:t>
-            </w:r>
-            <w:proofErr w:type="gramEnd"/>
-            <w:r>
-              <w:rPr>
-                <w:b/>
-                <w:bCs/>
-              </w:rPr>
-              <w:t>255)</w:t>
+              <w:t>VARCHAR(255)</w:t>
             </w:r>
           </w:p>
         </w:tc>
@@ -3149,21 +3101,12 @@
                 <w:bCs/>
               </w:rPr>
             </w:pPr>
-            <w:proofErr w:type="gramStart"/>
             <w:r>
               <w:rPr>
                 <w:b/>
                 <w:bCs/>
               </w:rPr>
-              <w:t>VARCHAR(</w:t>
-            </w:r>
-            <w:proofErr w:type="gramEnd"/>
-            <w:r>
-              <w:rPr>
-                <w:b/>
-                <w:bCs/>
-              </w:rPr>
-              <w:t>255)</w:t>
+              <w:t>VARCHAR(255)</w:t>
             </w:r>
           </w:p>
         </w:tc>
@@ -3252,21 +3195,12 @@
                 <w:bCs/>
               </w:rPr>
             </w:pPr>
-            <w:proofErr w:type="gramStart"/>
             <w:r>
               <w:rPr>
                 <w:b/>
                 <w:bCs/>
               </w:rPr>
-              <w:t>ENUM(</w:t>
-            </w:r>
-            <w:proofErr w:type="gramEnd"/>
-            <w:r>
-              <w:rPr>
-                <w:b/>
-                <w:bCs/>
-              </w:rPr>
-              <w:t>'admin', 'user')</w:t>
+              <w:t>ENUM('admin', 'user')</w:t>
             </w:r>
           </w:p>
         </w:tc>
@@ -3778,21 +3712,12 @@
                 <w:bCs/>
               </w:rPr>
             </w:pPr>
-            <w:proofErr w:type="gramStart"/>
             <w:r>
               <w:rPr>
                 <w:b/>
                 <w:bCs/>
               </w:rPr>
-              <w:t>VARCHAR(</w:t>
-            </w:r>
-            <w:proofErr w:type="gramEnd"/>
-            <w:r>
-              <w:rPr>
-                <w:b/>
-                <w:bCs/>
-              </w:rPr>
-              <w:t>255)</w:t>
+              <w:t>VARCHAR(255)</w:t>
             </w:r>
           </w:p>
         </w:tc>
@@ -7554,6 +7479,27 @@
         </w:rPr>
         <w:t>.</w:t>
       </w:r>
+    </w:p>
+    <w:p>
+      <w:pPr>
+        <w:rPr>
+          <w:rtl/>
+        </w:rPr>
+      </w:pPr>
+    </w:p>
+    <w:p>
+      <w:pPr>
+        <w:rPr>
+          <w:rtl/>
+        </w:rPr>
+      </w:pPr>
+    </w:p>
+    <w:p>
+      <w:pPr>
+        <w:rPr>
+          <w:rtl/>
+        </w:rPr>
+      </w:pPr>
     </w:p>
     <w:p/>
     <w:sectPr>

</xml_diff>

<commit_message>
Add new components and assets; remove unnecessary files
</commit_message>
<xml_diff>
--- a/Specification Document.docx
+++ b/Specification Document.docx
@@ -52,30 +52,15 @@
                           <w:p>
                             <w:pPr>
                               <w:rPr>
-                                <w:b/>
-                                <w:bCs/>
-                                <w:sz w:val="72"/>
-                                <w:szCs w:val="72"/>
+                                <w:sz w:val="36"/>
+                                <w:szCs w:val="36"/>
                               </w:rPr>
                             </w:pPr>
                             <w:r>
                               <w:rPr>
                                 <w:rFonts w:hint="cs"/>
-                                <w:b/>
-                                <w:bCs/>
-                                <w:sz w:val="72"/>
-                                <w:szCs w:val="72"/>
-                                <w:rtl/>
-                              </w:rPr>
-                              <w:t xml:space="preserve">רק </w:t>
-                            </w:r>
-                            <w:r>
-                              <w:rPr>
-                                <w:rFonts w:hint="cs"/>
-                                <w:b/>
-                                <w:bCs/>
-                                <w:sz w:val="72"/>
-                                <w:szCs w:val="72"/>
+                                <w:sz w:val="36"/>
+                                <w:szCs w:val="36"/>
                                 <w:rtl/>
                               </w:rPr>
                               <w:t>בס"ד</w:t>
@@ -113,30 +98,15 @@
                     <w:p>
                       <w:pPr>
                         <w:rPr>
-                          <w:b/>
-                          <w:bCs/>
-                          <w:sz w:val="72"/>
-                          <w:szCs w:val="72"/>
+                          <w:sz w:val="36"/>
+                          <w:szCs w:val="36"/>
                         </w:rPr>
                       </w:pPr>
                       <w:r>
                         <w:rPr>
                           <w:rFonts w:hint="cs"/>
-                          <w:b/>
-                          <w:bCs/>
-                          <w:sz w:val="72"/>
-                          <w:szCs w:val="72"/>
-                          <w:rtl/>
-                        </w:rPr>
-                        <w:t xml:space="preserve">רק </w:t>
-                      </w:r>
-                      <w:r>
-                        <w:rPr>
-                          <w:rFonts w:hint="cs"/>
-                          <w:b/>
-                          <w:bCs/>
-                          <w:sz w:val="72"/>
-                          <w:szCs w:val="72"/>
+                          <w:sz w:val="36"/>
+                          <w:szCs w:val="36"/>
                           <w:rtl/>
                         </w:rPr>
                         <w:t>בס"ד</w:t>
@@ -2943,21 +2913,12 @@
                 <w:bCs/>
               </w:rPr>
             </w:pPr>
-            <w:proofErr w:type="gramStart"/>
             <w:r>
               <w:rPr>
                 <w:b/>
                 <w:bCs/>
               </w:rPr>
-              <w:t>VARCHAR(</w:t>
-            </w:r>
-            <w:proofErr w:type="gramEnd"/>
-            <w:r>
-              <w:rPr>
-                <w:b/>
-                <w:bCs/>
-              </w:rPr>
-              <w:t>255)</w:t>
+              <w:t>VARCHAR(255)</w:t>
             </w:r>
           </w:p>
         </w:tc>
@@ -3046,21 +3007,12 @@
                 <w:bCs/>
               </w:rPr>
             </w:pPr>
-            <w:proofErr w:type="gramStart"/>
             <w:r>
               <w:rPr>
                 <w:b/>
                 <w:bCs/>
               </w:rPr>
-              <w:t>VARCHAR(</w:t>
-            </w:r>
-            <w:proofErr w:type="gramEnd"/>
-            <w:r>
-              <w:rPr>
-                <w:b/>
-                <w:bCs/>
-              </w:rPr>
-              <w:t>255)</w:t>
+              <w:t>VARCHAR(255)</w:t>
             </w:r>
           </w:p>
         </w:tc>
@@ -3149,21 +3101,12 @@
                 <w:bCs/>
               </w:rPr>
             </w:pPr>
-            <w:proofErr w:type="gramStart"/>
             <w:r>
               <w:rPr>
                 <w:b/>
                 <w:bCs/>
               </w:rPr>
-              <w:t>VARCHAR(</w:t>
-            </w:r>
-            <w:proofErr w:type="gramEnd"/>
-            <w:r>
-              <w:rPr>
-                <w:b/>
-                <w:bCs/>
-              </w:rPr>
-              <w:t>255)</w:t>
+              <w:t>VARCHAR(255)</w:t>
             </w:r>
           </w:p>
         </w:tc>
@@ -3252,21 +3195,12 @@
                 <w:bCs/>
               </w:rPr>
             </w:pPr>
-            <w:proofErr w:type="gramStart"/>
             <w:r>
               <w:rPr>
                 <w:b/>
                 <w:bCs/>
               </w:rPr>
-              <w:t>ENUM(</w:t>
-            </w:r>
-            <w:proofErr w:type="gramEnd"/>
-            <w:r>
-              <w:rPr>
-                <w:b/>
-                <w:bCs/>
-              </w:rPr>
-              <w:t>'admin', 'user')</w:t>
+              <w:t>ENUM('admin', 'user')</w:t>
             </w:r>
           </w:p>
         </w:tc>
@@ -3778,21 +3712,12 @@
                 <w:bCs/>
               </w:rPr>
             </w:pPr>
-            <w:proofErr w:type="gramStart"/>
             <w:r>
               <w:rPr>
                 <w:b/>
                 <w:bCs/>
               </w:rPr>
-              <w:t>VARCHAR(</w:t>
-            </w:r>
-            <w:proofErr w:type="gramEnd"/>
-            <w:r>
-              <w:rPr>
-                <w:b/>
-                <w:bCs/>
-              </w:rPr>
-              <w:t>255)</w:t>
+              <w:t>VARCHAR(255)</w:t>
             </w:r>
           </w:p>
         </w:tc>
@@ -7554,6 +7479,27 @@
         </w:rPr>
         <w:t>.</w:t>
       </w:r>
+    </w:p>
+    <w:p>
+      <w:pPr>
+        <w:rPr>
+          <w:rtl/>
+        </w:rPr>
+      </w:pPr>
+    </w:p>
+    <w:p>
+      <w:pPr>
+        <w:rPr>
+          <w:rtl/>
+        </w:rPr>
+      </w:pPr>
+    </w:p>
+    <w:p>
+      <w:pPr>
+        <w:rPr>
+          <w:rtl/>
+        </w:rPr>
+      </w:pPr>
     </w:p>
     <w:p/>
     <w:sectPr>

</xml_diff>

<commit_message>
Implement JWT authentication and minor adjustments
</commit_message>
<xml_diff>
--- a/Specification Document.docx
+++ b/Specification Document.docx
@@ -175,6 +175,7 @@
         </w:rPr>
         <w:t>(</w:t>
       </w:r>
+      <w:proofErr w:type="spellStart"/>
       <w:r>
         <w:rPr>
           <w:b/>
@@ -182,6 +183,7 @@
         </w:rPr>
         <w:t>DocLock</w:t>
       </w:r>
+      <w:proofErr w:type="spellEnd"/>
       <w:r>
         <w:rPr>
           <w:rFonts w:hint="cs"/>
@@ -278,7 +280,21 @@
           <w:rFonts w:hint="cs"/>
           <w:rtl/>
         </w:rPr>
-        <w:t xml:space="preserve"> חלקי(ללא הגבלת משתמשים), תוכנו הבינארי של הקובץ יקודד על מנת להקשות על הפריצה, הקובץ יתאפשר לקריאה רק למשתמש שמזין את הקוד הנכון.</w:t>
+        <w:t xml:space="preserve"> </w:t>
+      </w:r>
+      <w:r>
+        <w:rPr>
+          <w:rFonts w:hint="cs"/>
+          <w:rtl/>
+        </w:rPr>
+        <w:t xml:space="preserve">, </w:t>
+      </w:r>
+      <w:r>
+        <w:rPr>
+          <w:rFonts w:hint="cs"/>
+          <w:rtl/>
+        </w:rPr>
+        <w:t>תוכנו הבינארי של הקובץ יקודד על מנת להקשות על הפריצה, הקובץ יתאפשר לקריאה רק למשתמש שמזין את הקוד הנכון.</w:t>
       </w:r>
     </w:p>
     <w:p>
@@ -716,6 +732,11 @@
         </w:rPr>
         <w:t>ממשלתיים</w:t>
       </w:r>
+    </w:p>
+    <w:p>
+      <w:pPr>
+        <w:pStyle w:val="a9"/>
+      </w:pPr>
     </w:p>
     <w:p>
       <w:pPr>
@@ -2891,6 +2912,7 @@
                 <w:bCs/>
               </w:rPr>
             </w:pPr>
+            <w:proofErr w:type="spellStart"/>
             <w:r>
               <w:rPr>
                 <w:b/>
@@ -2898,6 +2920,7 @@
               </w:rPr>
               <w:t>full_name</w:t>
             </w:r>
+            <w:proofErr w:type="spellEnd"/>
           </w:p>
         </w:tc>
         <w:tc>
@@ -2913,12 +2936,21 @@
                 <w:bCs/>
               </w:rPr>
             </w:pPr>
+            <w:proofErr w:type="gramStart"/>
             <w:r>
               <w:rPr>
                 <w:b/>
                 <w:bCs/>
               </w:rPr>
-              <w:t>VARCHAR(255)</w:t>
+              <w:t>VARCHAR(</w:t>
+            </w:r>
+            <w:proofErr w:type="gramEnd"/>
+            <w:r>
+              <w:rPr>
+                <w:b/>
+                <w:bCs/>
+              </w:rPr>
+              <w:t>255)</w:t>
             </w:r>
           </w:p>
         </w:tc>
@@ -3007,12 +3039,21 @@
                 <w:bCs/>
               </w:rPr>
             </w:pPr>
+            <w:proofErr w:type="gramStart"/>
             <w:r>
               <w:rPr>
                 <w:b/>
                 <w:bCs/>
               </w:rPr>
-              <w:t>VARCHAR(255)</w:t>
+              <w:t>VARCHAR(</w:t>
+            </w:r>
+            <w:proofErr w:type="gramEnd"/>
+            <w:r>
+              <w:rPr>
+                <w:b/>
+                <w:bCs/>
+              </w:rPr>
+              <w:t>255)</w:t>
             </w:r>
           </w:p>
         </w:tc>
@@ -3101,12 +3142,21 @@
                 <w:bCs/>
               </w:rPr>
             </w:pPr>
+            <w:proofErr w:type="gramStart"/>
             <w:r>
               <w:rPr>
                 <w:b/>
                 <w:bCs/>
               </w:rPr>
-              <w:t>VARCHAR(255)</w:t>
+              <w:t>VARCHAR(</w:t>
+            </w:r>
+            <w:proofErr w:type="gramEnd"/>
+            <w:r>
+              <w:rPr>
+                <w:b/>
+                <w:bCs/>
+              </w:rPr>
+              <w:t>255)</w:t>
             </w:r>
           </w:p>
         </w:tc>
@@ -3195,12 +3245,21 @@
                 <w:bCs/>
               </w:rPr>
             </w:pPr>
+            <w:proofErr w:type="gramStart"/>
             <w:r>
               <w:rPr>
                 <w:b/>
                 <w:bCs/>
               </w:rPr>
-              <w:t>ENUM('admin', 'user')</w:t>
+              <w:t>ENUM(</w:t>
+            </w:r>
+            <w:proofErr w:type="gramEnd"/>
+            <w:r>
+              <w:rPr>
+                <w:b/>
+                <w:bCs/>
+              </w:rPr>
+              <w:t>'admin', 'user')</w:t>
             </w:r>
           </w:p>
         </w:tc>
@@ -3267,6 +3326,7 @@
                 <w:bCs/>
               </w:rPr>
             </w:pPr>
+            <w:proofErr w:type="spellStart"/>
             <w:r>
               <w:rPr>
                 <w:b/>
@@ -3275,6 +3335,7 @@
               <w:lastRenderedPageBreak/>
               <w:t>created_at</w:t>
             </w:r>
+            <w:proofErr w:type="spellEnd"/>
           </w:p>
         </w:tc>
         <w:tc>
@@ -3596,6 +3657,7 @@
                 <w:bCs/>
               </w:rPr>
             </w:pPr>
+            <w:proofErr w:type="spellStart"/>
             <w:r>
               <w:rPr>
                 <w:b/>
@@ -3603,6 +3665,7 @@
               </w:rPr>
               <w:t>user_id</w:t>
             </w:r>
+            <w:proofErr w:type="spellEnd"/>
           </w:p>
         </w:tc>
         <w:tc>
@@ -3690,6 +3753,7 @@
                 <w:bCs/>
               </w:rPr>
             </w:pPr>
+            <w:proofErr w:type="spellStart"/>
             <w:r>
               <w:rPr>
                 <w:b/>
@@ -3697,6 +3761,7 @@
               </w:rPr>
               <w:t>file_name</w:t>
             </w:r>
+            <w:proofErr w:type="spellEnd"/>
           </w:p>
         </w:tc>
         <w:tc>
@@ -3712,12 +3777,21 @@
                 <w:bCs/>
               </w:rPr>
             </w:pPr>
+            <w:proofErr w:type="gramStart"/>
             <w:r>
               <w:rPr>
                 <w:b/>
                 <w:bCs/>
               </w:rPr>
-              <w:t>VARCHAR(255)</w:t>
+              <w:t>VARCHAR(</w:t>
+            </w:r>
+            <w:proofErr w:type="gramEnd"/>
+            <w:r>
+              <w:rPr>
+                <w:b/>
+                <w:bCs/>
+              </w:rPr>
+              <w:t>255)</w:t>
             </w:r>
           </w:p>
         </w:tc>
@@ -3784,6 +3858,7 @@
                 <w:bCs/>
               </w:rPr>
             </w:pPr>
+            <w:proofErr w:type="spellStart"/>
             <w:r>
               <w:rPr>
                 <w:b/>
@@ -3791,6 +3866,7 @@
               </w:rPr>
               <w:t>file_path</w:t>
             </w:r>
+            <w:proofErr w:type="spellEnd"/>
           </w:p>
         </w:tc>
         <w:tc>
@@ -3878,6 +3954,7 @@
                 <w:bCs/>
               </w:rPr>
             </w:pPr>
+            <w:proofErr w:type="spellStart"/>
             <w:r>
               <w:rPr>
                 <w:b/>
@@ -3885,6 +3962,7 @@
               </w:rPr>
               <w:t>encrypted_key</w:t>
             </w:r>
+            <w:proofErr w:type="spellEnd"/>
           </w:p>
         </w:tc>
         <w:tc>
@@ -3972,6 +4050,7 @@
                 <w:bCs/>
               </w:rPr>
             </w:pPr>
+            <w:proofErr w:type="spellStart"/>
             <w:r>
               <w:rPr>
                 <w:b/>
@@ -3979,6 +4058,7 @@
               </w:rPr>
               <w:t>created_at</w:t>
             </w:r>
+            <w:proofErr w:type="spellEnd"/>
           </w:p>
         </w:tc>
         <w:tc>
@@ -5221,8 +5301,16 @@
         <w:rPr>
           <w:rtl/>
         </w:rPr>
-        <w:t>עיצוב רספונסיבי</w:t>
-      </w:r>
+        <w:t xml:space="preserve">עיצוב </w:t>
+      </w:r>
+      <w:proofErr w:type="spellStart"/>
+      <w:r>
+        <w:rPr>
+          <w:rtl/>
+        </w:rPr>
+        <w:t>רספונסיבי</w:t>
+      </w:r>
+      <w:proofErr w:type="spellEnd"/>
       <w:r>
         <w:t xml:space="preserve">: </w:t>
       </w:r>
@@ -5230,7 +5318,35 @@
         <w:rPr>
           <w:rtl/>
         </w:rPr>
-        <w:t>התאמה מלאה לכל המכשירים (מובייל, טאבלט, מחשבים שולחניים) עם ממשק אינטואיטיבי וידידותי למשתמש</w:t>
+        <w:t xml:space="preserve">התאמה מלאה לכל המכשירים (מובייל, </w:t>
+      </w:r>
+      <w:proofErr w:type="spellStart"/>
+      <w:r>
+        <w:rPr>
+          <w:rtl/>
+        </w:rPr>
+        <w:t>טאבלט</w:t>
+      </w:r>
+      <w:proofErr w:type="spellEnd"/>
+      <w:r>
+        <w:rPr>
+          <w:rtl/>
+        </w:rPr>
+        <w:t xml:space="preserve">, מחשבים </w:t>
+      </w:r>
+      <w:proofErr w:type="spellStart"/>
+      <w:r>
+        <w:rPr>
+          <w:rtl/>
+        </w:rPr>
+        <w:t>שולחניים</w:t>
+      </w:r>
+      <w:proofErr w:type="spellEnd"/>
+      <w:r>
+        <w:rPr>
+          <w:rtl/>
+        </w:rPr>
+        <w:t>) עם ממשק אינטואיטיבי וידידותי למשתמש</w:t>
       </w:r>
       <w:r>
         <w:t>.</w:t>
@@ -6699,7 +6815,21 @@
         <w:rPr>
           <w:rtl/>
         </w:rPr>
-        <w:t>הקמת סביבה פיתוחית עובדת ותחילת פיתוח מסך הכניסה לאפליקציה</w:t>
+        <w:t xml:space="preserve">הקמת סביבה </w:t>
+      </w:r>
+      <w:proofErr w:type="spellStart"/>
+      <w:r>
+        <w:rPr>
+          <w:rtl/>
+        </w:rPr>
+        <w:t>פיתוחית</w:t>
+      </w:r>
+      <w:proofErr w:type="spellEnd"/>
+      <w:r>
+        <w:rPr>
+          <w:rtl/>
+        </w:rPr>
+        <w:t xml:space="preserve"> עובדת ותחילת פיתוח מסך הכניסה לאפליקציה</w:t>
       </w:r>
       <w:r>
         <w:t>.</w:t>
@@ -7451,8 +7581,16 @@
         <w:rPr>
           <w:rtl/>
         </w:rPr>
-        <w:t>שיפור ביצועים והכנת האפליקציה לעבודה בסביבה פרודקשן</w:t>
-      </w:r>
+        <w:t xml:space="preserve">שיפור ביצועים והכנת האפליקציה לעבודה בסביבה </w:t>
+      </w:r>
+      <w:proofErr w:type="spellStart"/>
+      <w:r>
+        <w:rPr>
+          <w:rtl/>
+        </w:rPr>
+        <w:t>פרודקשן</w:t>
+      </w:r>
+      <w:proofErr w:type="spellEnd"/>
       <w:r>
         <w:t>.</w:t>
       </w:r>

</xml_diff>